<commit_message>
Small change to Manage Error Types user guide. Fix small issue with Worker.vue & query.js
</commit_message>
<xml_diff>
--- a/documents/User Manual/User Guide - Manage Error Types.docx
+++ b/documents/User Manual/User Guide - Manage Error Types.docx
@@ -774,8 +774,6 @@
         </w:rPr>
         <w:fldChar w:fldCharType="separate"/>
       </w:r>
-      <w:bookmarkStart w:id="0" w:name="_GoBack"/>
-      <w:bookmarkEnd w:id="0"/>
       <w:r>
         <w:rPr>
           <w:noProof/>
@@ -1310,7 +1308,7 @@
           <w:color w:val="0033CC"/>
         </w:rPr>
       </w:pPr>
-      <w:bookmarkStart w:id="1" w:name="_Toc523496451"/>
+      <w:bookmarkStart w:id="0" w:name="_Toc523496451"/>
       <w:r>
         <w:rPr>
           <w:color w:val="0033CC"/>
@@ -1318,7 +1316,7 @@
         <w:lastRenderedPageBreak/>
         <w:t>Introduction</w:t>
       </w:r>
-      <w:bookmarkEnd w:id="1"/>
+      <w:bookmarkEnd w:id="0"/>
       <w:r>
         <w:rPr>
           <w:color w:val="0033CC"/>
@@ -1331,11 +1329,11 @@
         <w:pStyle w:val="Heading2"/>
         <w:spacing w:before="120" w:after="60"/>
       </w:pPr>
-      <w:bookmarkStart w:id="2" w:name="_Toc523496452"/>
+      <w:bookmarkStart w:id="1" w:name="_Toc523496452"/>
       <w:r>
         <w:t>Scope and Purpose</w:t>
       </w:r>
-      <w:bookmarkEnd w:id="2"/>
+      <w:bookmarkEnd w:id="1"/>
     </w:p>
     <w:p>
       <w:pPr>
@@ -1431,14 +1429,14 @@
       <w:pPr>
         <w:pStyle w:val="Heading2"/>
       </w:pPr>
-      <w:bookmarkStart w:id="3" w:name="_Toc523496453"/>
+      <w:bookmarkStart w:id="2" w:name="_Toc523496453"/>
       <w:r>
         <w:t xml:space="preserve">Process </w:t>
       </w:r>
       <w:r>
         <w:t>Overview</w:t>
       </w:r>
-      <w:bookmarkEnd w:id="3"/>
+      <w:bookmarkEnd w:id="2"/>
       <w:r>
         <w:t xml:space="preserve"> </w:t>
       </w:r>
@@ -1593,7 +1591,7 @@
           <w:color w:val="0033CC"/>
         </w:rPr>
       </w:pPr>
-      <w:bookmarkStart w:id="4" w:name="_Toc523496454"/>
+      <w:bookmarkStart w:id="3" w:name="_Toc523496454"/>
       <w:r>
         <w:rPr>
           <w:color w:val="0033CC"/>
@@ -1613,47 +1611,58 @@
         </w:rPr>
         <w:t xml:space="preserve"> Types</w:t>
       </w:r>
+      <w:bookmarkEnd w:id="3"/>
+    </w:p>
+    <w:p>
+      <w:pPr>
+        <w:pStyle w:val="ChapterBodyCopy"/>
+      </w:pPr>
+      <w:r>
+        <w:t xml:space="preserve">To </w:t>
+      </w:r>
+      <w:r>
+        <w:t>manage</w:t>
+      </w:r>
+      <w:r>
+        <w:t xml:space="preserve"> </w:t>
+      </w:r>
+      <w:r>
+        <w:t>an error</w:t>
+      </w:r>
+      <w:r>
+        <w:t xml:space="preserve"> type</w:t>
+      </w:r>
+      <w:r>
+        <w:t xml:space="preserve">, the user will need to </w:t>
+      </w:r>
+      <w:r>
+        <w:t>launch the applic</w:t>
+      </w:r>
+      <w:r>
+        <w:t>ation, login with a valid user name and password</w:t>
+      </w:r>
+      <w:r>
+        <w:t xml:space="preserve"> with administration rights</w:t>
+      </w:r>
+      <w:r>
+        <w:t>.</w:t>
+      </w:r>
+      <w:r>
+        <w:t xml:space="preserve"> Using the </w:t>
+      </w:r>
+      <w:r>
+        <w:t>Error Type Details form</w:t>
+      </w:r>
+      <w:r>
+        <w:t xml:space="preserve">, the user </w:t>
+      </w:r>
+      <w:r>
+        <w:t>can</w:t>
+      </w:r>
+      <w:bookmarkStart w:id="4" w:name="_GoBack"/>
       <w:bookmarkEnd w:id="4"/>
-    </w:p>
-    <w:p>
-      <w:pPr>
-        <w:pStyle w:val="ChapterBodyCopy"/>
-      </w:pPr>
-      <w:r>
-        <w:t xml:space="preserve">To </w:t>
-      </w:r>
-      <w:r>
-        <w:t>manage</w:t>
-      </w:r>
-      <w:r>
-        <w:t xml:space="preserve"> </w:t>
-      </w:r>
-      <w:r>
-        <w:t>an error</w:t>
-      </w:r>
-      <w:r>
-        <w:t xml:space="preserve"> type</w:t>
-      </w:r>
-      <w:r>
-        <w:t xml:space="preserve">, the user will need to </w:t>
-      </w:r>
-      <w:r>
-        <w:t>launch the applic</w:t>
-      </w:r>
-      <w:r>
-        <w:t>ation, login with a valid user name and password</w:t>
-      </w:r>
-      <w:r>
-        <w:t xml:space="preserve"> with administration rights</w:t>
-      </w:r>
-      <w:r>
-        <w:t>.</w:t>
-      </w:r>
-      <w:r>
-        <w:t xml:space="preserve"> Using the </w:t>
-      </w:r>
-      <w:r>
-        <w:t>Error Type Details form</w:t>
+      <w:r>
+        <w:t xml:space="preserve"> add new error types</w:t>
       </w:r>
       <w:r>
         <w:t>.</w:t>
@@ -1914,7 +1923,7 @@
                                     <pic:cNvPicPr/>
                                   </pic:nvPicPr>
                                   <pic:blipFill>
-                                    <a:blip r:embed="rId11"/>
+                                    <a:blip r:embed="rId12"/>
                                     <a:stretch>
                                       <a:fillRect/>
                                     </a:stretch>
@@ -2388,7 +2397,7 @@
                                           <pic:cNvPicPr/>
                                         </pic:nvPicPr>
                                         <pic:blipFill>
-                                          <a:blip r:embed="rId12"/>
+                                          <a:blip r:embed="rId13"/>
                                           <a:stretch>
                                             <a:fillRect/>
                                           </a:stretch>
@@ -2453,7 +2462,7 @@
                                     <pic:cNvPicPr/>
                                   </pic:nvPicPr>
                                   <pic:blipFill>
-                                    <a:blip r:embed="rId12"/>
+                                    <a:blip r:embed="rId14"/>
                                     <a:stretch>
                                       <a:fillRect/>
                                     </a:stretch>
@@ -2660,7 +2669,7 @@
                                           <pic:cNvPicPr/>
                                         </pic:nvPicPr>
                                         <pic:blipFill>
-                                          <a:blip r:embed="rId13"/>
+                                          <a:blip r:embed="rId15"/>
                                           <a:stretch>
                                             <a:fillRect/>
                                           </a:stretch>
@@ -2725,7 +2734,7 @@
                                     <pic:cNvPicPr/>
                                   </pic:nvPicPr>
                                   <pic:blipFill>
-                                    <a:blip r:embed="rId13"/>
+                                    <a:blip r:embed="rId16"/>
                                     <a:stretch>
                                       <a:fillRect/>
                                     </a:stretch>
@@ -2839,7 +2848,7 @@
                                           <pic:cNvPicPr/>
                                         </pic:nvPicPr>
                                         <pic:blipFill>
-                                          <a:blip r:embed="rId14"/>
+                                          <a:blip r:embed="rId17"/>
                                           <a:stretch>
                                             <a:fillRect/>
                                           </a:stretch>
@@ -2904,7 +2913,7 @@
                                     <pic:cNvPicPr/>
                                   </pic:nvPicPr>
                                   <pic:blipFill>
-                                    <a:blip r:embed="rId14"/>
+                                    <a:blip r:embed="rId18"/>
                                     <a:stretch>
                                       <a:fillRect/>
                                     </a:stretch>
@@ -3020,7 +3029,7 @@
                                           <pic:cNvPicPr/>
                                         </pic:nvPicPr>
                                         <pic:blipFill>
-                                          <a:blip r:embed="rId15"/>
+                                          <a:blip r:embed="rId19"/>
                                           <a:stretch>
                                             <a:fillRect/>
                                           </a:stretch>
@@ -3090,7 +3099,7 @@
                                     <pic:cNvPicPr/>
                                   </pic:nvPicPr>
                                   <pic:blipFill>
-                                    <a:blip r:embed="rId15"/>
+                                    <a:blip r:embed="rId20"/>
                                     <a:stretch>
                                       <a:fillRect/>
                                     </a:stretch>
@@ -3210,7 +3219,7 @@
                                           <pic:cNvPicPr/>
                                         </pic:nvPicPr>
                                         <pic:blipFill>
-                                          <a:blip r:embed="rId16"/>
+                                          <a:blip r:embed="rId21"/>
                                           <a:stretch>
                                             <a:fillRect/>
                                           </a:stretch>
@@ -3275,7 +3284,7 @@
                                     <pic:cNvPicPr/>
                                   </pic:nvPicPr>
                                   <pic:blipFill>
-                                    <a:blip r:embed="rId16"/>
+                                    <a:blip r:embed="rId22"/>
                                     <a:stretch>
                                       <a:fillRect/>
                                     </a:stretch>
@@ -3389,7 +3398,7 @@
                                           <pic:cNvPicPr/>
                                         </pic:nvPicPr>
                                         <pic:blipFill>
-                                          <a:blip r:embed="rId17"/>
+                                          <a:blip r:embed="rId23"/>
                                           <a:stretch>
                                             <a:fillRect/>
                                           </a:stretch>
@@ -3454,7 +3463,7 @@
                                     <pic:cNvPicPr/>
                                   </pic:nvPicPr>
                                   <pic:blipFill>
-                                    <a:blip r:embed="rId17"/>
+                                    <a:blip r:embed="rId24"/>
                                     <a:stretch>
                                       <a:fillRect/>
                                     </a:stretch>
@@ -3637,8 +3646,8 @@
       </w:r>
     </w:p>
     <w:sectPr>
-      <w:headerReference w:type="default" r:id="rId18"/>
-      <w:footerReference w:type="default" r:id="rId19"/>
+      <w:headerReference w:type="default" r:id="rId25"/>
+      <w:footerReference w:type="default" r:id="rId26"/>
       <w:pgSz w:w="12240" w:h="15840"/>
       <w:pgMar w:top="1440" w:right="1800" w:bottom="1440" w:left="1800" w:header="720" w:footer="720" w:gutter="0"/>
       <w:cols w:space="720"/>
@@ -7766,7 +7775,7 @@
 </file>
 
 <file path=customXml/itemProps1.xml><?xml version="1.0" encoding="utf-8"?>
-<ds:datastoreItem xmlns:ds="http://schemas.openxmlformats.org/officeDocument/2006/customXml" ds:itemID="{73FEBAB4-B60C-4D0D-AD0A-B5913BBDBE3B}">
+<ds:datastoreItem xmlns:ds="http://schemas.openxmlformats.org/officeDocument/2006/customXml" ds:itemID="{024A5AC4-EA31-4D27-9C98-518AF2467CD8}">
   <ds:schemaRefs>
     <ds:schemaRef ds:uri="http://schemas.openxmlformats.org/officeDocument/2006/bibliography"/>
   </ds:schemaRefs>

</xml_diff>

<commit_message>
Remove Manage Physician from Header and Welcome Page as it is not required. Change Physician.vue to show first name before surname on details form to bring into line with other forms. Fix user guides so that Manage Physician is not shown in list on welcome page. Add User Guide - Manage Workers.docx.
</commit_message>
<xml_diff>
--- a/documents/User Manual/User Guide - Manage Error Types.docx
+++ b/documents/User Manual/User Guide - Manage Error Types.docx
@@ -1659,10 +1659,54 @@
       <w:r>
         <w:t>can</w:t>
       </w:r>
-      <w:bookmarkStart w:id="4" w:name="_GoBack"/>
+      <w:r>
+        <w:t xml:space="preserve"> add new error types</w:t>
+      </w:r>
+      <w:r>
+        <w:t>.</w:t>
+      </w:r>
+    </w:p>
+    <w:p>
+      <w:pPr>
+        <w:pStyle w:val="ChapterBodyCopy"/>
+      </w:pPr>
+    </w:p>
+    <w:p>
+      <w:pPr>
+        <w:pStyle w:val="Heading2"/>
+      </w:pPr>
+      <w:bookmarkStart w:id="4" w:name="_Toc523496455"/>
+      <w:r>
+        <w:t>Login</w:t>
+      </w:r>
+      <w:r>
+        <w:t xml:space="preserve"> – </w:t>
+      </w:r>
+      <w:r>
+        <w:t>Administration</w:t>
+      </w:r>
+      <w:r>
+        <w:t xml:space="preserve"> User</w:t>
+      </w:r>
       <w:bookmarkEnd w:id="4"/>
-      <w:r>
-        <w:t xml:space="preserve"> add new error types</w:t>
+    </w:p>
+    <w:p>
+      <w:pPr>
+        <w:pStyle w:val="ChapterBodyCopy"/>
+      </w:pPr>
+      <w:r>
+        <w:t>User must have access to the application.</w:t>
+      </w:r>
+    </w:p>
+    <w:p>
+      <w:pPr>
+        <w:pStyle w:val="ChapterBodyCopy"/>
+      </w:pPr>
+      <w:r>
+        <w:t>User must have a valid username and password</w:t>
+      </w:r>
+      <w:r>
+        <w:t xml:space="preserve"> with administration rights</w:t>
       </w:r>
       <w:r>
         <w:t>.</w:t>
@@ -1670,62 +1714,16 @@
     </w:p>
     <w:p>
       <w:pPr>
-        <w:pStyle w:val="ChapterBodyCopy"/>
-      </w:pPr>
-    </w:p>
-    <w:p>
-      <w:pPr>
-        <w:pStyle w:val="Heading2"/>
-      </w:pPr>
-      <w:bookmarkStart w:id="5" w:name="_Toc523496455"/>
-      <w:r>
-        <w:t>Login</w:t>
-      </w:r>
-      <w:r>
-        <w:t xml:space="preserve"> – </w:t>
-      </w:r>
-      <w:r>
-        <w:t>Administration</w:t>
-      </w:r>
-      <w:r>
-        <w:t xml:space="preserve"> User</w:t>
+        <w:pStyle w:val="Heading3"/>
+      </w:pPr>
+      <w:bookmarkStart w:id="5" w:name="_Toc523496456"/>
+      <w:r>
+        <w:t>To Log in to Pharmacy Error Tracker</w:t>
+      </w:r>
+      <w:r>
+        <w:t xml:space="preserve"> (PET)</w:t>
       </w:r>
       <w:bookmarkEnd w:id="5"/>
-    </w:p>
-    <w:p>
-      <w:pPr>
-        <w:pStyle w:val="ChapterBodyCopy"/>
-      </w:pPr>
-      <w:r>
-        <w:t>User must have access to the application.</w:t>
-      </w:r>
-    </w:p>
-    <w:p>
-      <w:pPr>
-        <w:pStyle w:val="ChapterBodyCopy"/>
-      </w:pPr>
-      <w:r>
-        <w:t>User must have a valid username and password</w:t>
-      </w:r>
-      <w:r>
-        <w:t xml:space="preserve"> with administration rights</w:t>
-      </w:r>
-      <w:r>
-        <w:t>.</w:t>
-      </w:r>
-    </w:p>
-    <w:p>
-      <w:pPr>
-        <w:pStyle w:val="Heading3"/>
-      </w:pPr>
-      <w:bookmarkStart w:id="6" w:name="_Toc523496456"/>
-      <w:r>
-        <w:t>To Log in to Pharmacy Error Tracker</w:t>
-      </w:r>
-      <w:r>
-        <w:t xml:space="preserve"> (PET)</w:t>
-      </w:r>
-      <w:bookmarkEnd w:id="6"/>
       <w:r>
         <w:t xml:space="preserve">  </w:t>
       </w:r>
@@ -2183,7 +2181,7 @@
       <w:pPr>
         <w:pStyle w:val="Heading3"/>
       </w:pPr>
-      <w:bookmarkStart w:id="7" w:name="_Toc523496457"/>
+      <w:bookmarkStart w:id="6" w:name="_Toc523496457"/>
       <w:r>
         <w:lastRenderedPageBreak/>
         <w:t xml:space="preserve">To </w:t>
@@ -2200,7 +2198,7 @@
       <w:r>
         <w:t>s</w:t>
       </w:r>
-      <w:bookmarkEnd w:id="7"/>
+      <w:bookmarkEnd w:id="6"/>
     </w:p>
     <w:p>
       <w:pPr>
@@ -2234,6 +2232,7 @@
           <w:numId w:val="6"/>
         </w:numPr>
       </w:pPr>
+      <w:bookmarkStart w:id="7" w:name="_GoBack"/>
       <w:r>
         <w:rPr>
           <w:noProof/>
@@ -2241,13 +2240,13 @@
         <mc:AlternateContent>
           <mc:Choice Requires="wps">
             <w:drawing>
-              <wp:anchor distT="0" distB="0" distL="114300" distR="114300" simplePos="0" relativeHeight="251662336" behindDoc="0" locked="0" layoutInCell="1" allowOverlap="1" wp14:anchorId="40A08E5B" wp14:editId="20322DDB">
+              <wp:anchor distT="0" distB="0" distL="114300" distR="114300" simplePos="0" relativeHeight="251662336" behindDoc="0" locked="0" layoutInCell="1" allowOverlap="1" wp14:anchorId="40A08E5B" wp14:editId="3C441FDD">
                 <wp:simplePos x="0" y="0"/>
                 <wp:positionH relativeFrom="column">
                   <wp:posOffset>2438400</wp:posOffset>
                 </wp:positionH>
                 <wp:positionV relativeFrom="paragraph">
-                  <wp:posOffset>280670</wp:posOffset>
+                  <wp:posOffset>309245</wp:posOffset>
                 </wp:positionV>
                 <wp:extent cx="1323975" cy="371475"/>
                 <wp:effectExtent l="57150" t="38100" r="85725" b="104775"/>
@@ -2301,13 +2300,14 @@
           </mc:Choice>
           <mc:Fallback>
             <w:pict>
-              <v:rect w14:anchorId="3DFD2622" id="Rectangle 54" o:spid="_x0000_s1026" style="position:absolute;margin-left:192pt;margin-top:22.1pt;width:104.25pt;height:29.25pt;z-index:251662336;visibility:visible;mso-wrap-style:square;mso-wrap-distance-left:9pt;mso-wrap-distance-top:0;mso-wrap-distance-right:9pt;mso-wrap-distance-bottom:0;mso-position-horizontal:absolute;mso-position-horizontal-relative:text;mso-position-vertical:absolute;mso-position-vertical-relative:text;v-text-anchor:middle" o:gfxdata="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" filled="f" strokecolor="#090">
+              <v:rect w14:anchorId="71566CC0" id="Rectangle 54" o:spid="_x0000_s1026" style="position:absolute;margin-left:192pt;margin-top:24.35pt;width:104.25pt;height:29.25pt;z-index:251662336;visibility:visible;mso-wrap-style:square;mso-wrap-distance-left:9pt;mso-wrap-distance-top:0;mso-wrap-distance-right:9pt;mso-wrap-distance-bottom:0;mso-position-horizontal:absolute;mso-position-horizontal-relative:text;mso-position-vertical:absolute;mso-position-vertical-relative:text;v-text-anchor:middle" o:gfxdata="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" filled="f" strokecolor="#090">
                 <v:shadow on="t" color="black" opacity="24903f" origin=",.5" offset="0,.55556mm"/>
               </v:rect>
             </w:pict>
           </mc:Fallback>
         </mc:AlternateContent>
       </w:r>
+      <w:bookmarkEnd w:id="7"/>
       <w:r>
         <w:t>Select the “</w:t>
       </w:r>
@@ -2382,10 +2382,10 @@
                                 <w:noProof/>
                               </w:rPr>
                               <w:drawing>
-                                <wp:inline distT="0" distB="0" distL="0" distR="0" wp14:anchorId="28E5FB1C" wp14:editId="3B4D6662">
-                                  <wp:extent cx="4161155" cy="1640840"/>
+                                <wp:inline distT="0" distB="0" distL="0" distR="0" wp14:anchorId="05034904" wp14:editId="15130884">
+                                  <wp:extent cx="4161155" cy="1524635"/>
                                   <wp:effectExtent l="0" t="0" r="0" b="0"/>
-                                  <wp:docPr id="3" name="Picture 3"/>
+                                  <wp:docPr id="4" name="Picture 4"/>
                                   <wp:cNvGraphicFramePr>
                                     <a:graphicFrameLocks xmlns:a="http://schemas.openxmlformats.org/drawingml/2006/main" noChangeAspect="1"/>
                                   </wp:cNvGraphicFramePr>
@@ -2405,7 +2405,7 @@
                                         <pic:spPr>
                                           <a:xfrm>
                                             <a:off x="0" y="0"/>
-                                            <a:ext cx="4161155" cy="1640840"/>
+                                            <a:ext cx="4161155" cy="1524635"/>
                                           </a:xfrm>
                                           <a:prstGeom prst="rect">
                                             <a:avLst/>
@@ -2447,10 +2447,10 @@
                           <w:noProof/>
                         </w:rPr>
                         <w:drawing>
-                          <wp:inline distT="0" distB="0" distL="0" distR="0" wp14:anchorId="28E5FB1C" wp14:editId="3B4D6662">
-                            <wp:extent cx="4161155" cy="1640840"/>
+                          <wp:inline distT="0" distB="0" distL="0" distR="0" wp14:anchorId="05034904" wp14:editId="15130884">
+                            <wp:extent cx="4161155" cy="1524635"/>
                             <wp:effectExtent l="0" t="0" r="0" b="0"/>
-                            <wp:docPr id="3" name="Picture 3"/>
+                            <wp:docPr id="4" name="Picture 4"/>
                             <wp:cNvGraphicFramePr>
                               <a:graphicFrameLocks xmlns:a="http://schemas.openxmlformats.org/drawingml/2006/main" noChangeAspect="1"/>
                             </wp:cNvGraphicFramePr>
@@ -2462,7 +2462,7 @@
                                     <pic:cNvPicPr/>
                                   </pic:nvPicPr>
                                   <pic:blipFill>
-                                    <a:blip r:embed="rId14"/>
+                                    <a:blip r:embed="rId13"/>
                                     <a:stretch>
                                       <a:fillRect/>
                                     </a:stretch>
@@ -2470,7 +2470,7 @@
                                   <pic:spPr>
                                     <a:xfrm>
                                       <a:off x="0" y="0"/>
-                                      <a:ext cx="4161155" cy="1640840"/>
+                                      <a:ext cx="4161155" cy="1524635"/>
                                     </a:xfrm>
                                     <a:prstGeom prst="rect">
                                       <a:avLst/>
@@ -2669,7 +2669,7 @@
                                           <pic:cNvPicPr/>
                                         </pic:nvPicPr>
                                         <pic:blipFill>
-                                          <a:blip r:embed="rId15"/>
+                                          <a:blip r:embed="rId14"/>
                                           <a:stretch>
                                             <a:fillRect/>
                                           </a:stretch>
@@ -7775,7 +7775,7 @@
 </file>
 
 <file path=customXml/itemProps1.xml><?xml version="1.0" encoding="utf-8"?>
-<ds:datastoreItem xmlns:ds="http://schemas.openxmlformats.org/officeDocument/2006/customXml" ds:itemID="{024A5AC4-EA31-4D27-9C98-518AF2467CD8}">
+<ds:datastoreItem xmlns:ds="http://schemas.openxmlformats.org/officeDocument/2006/customXml" ds:itemID="{6996C897-B4F1-4495-9DEA-97459CEACDBA}">
   <ds:schemaRefs>
     <ds:schemaRef ds:uri="http://schemas.openxmlformats.org/officeDocument/2006/bibliography"/>
   </ds:schemaRefs>

</xml_diff>